<commit_message>
se hicieron cambios para el reto adicional
</commit_message>
<xml_diff>
--- a/documentacion.docx
+++ b/documentacion.docx
@@ -12,14 +12,11 @@
         </w:rPr>
       </w:pPr>
       <w:r>
-        <w:rPr>
-          <w:noProof/>
-        </w:rPr>
         <w:drawing>
-          <wp:inline distT="0" distB="0" distL="0" distR="0" wp14:anchorId="332D2B5F" wp14:editId="75CC5E69">
-            <wp:extent cx="5612130" cy="3223260"/>
+          <wp:inline distT="0" distB="0" distL="0" distR="0" wp14:anchorId="22200088" wp14:editId="553D13B8">
+            <wp:extent cx="5612130" cy="3965575"/>
             <wp:effectExtent l="0" t="0" r="7620" b="0"/>
-            <wp:docPr id="1044059024" name="Imagen 1"/>
+            <wp:docPr id="532032810" name="Imagen 1"/>
             <wp:cNvGraphicFramePr>
               <a:graphicFrameLocks xmlns:a="http://schemas.openxmlformats.org/drawingml/2006/main" noChangeAspect="1"/>
             </wp:cNvGraphicFramePr>
@@ -27,7 +24,7 @@
               <a:graphicData uri="http://schemas.openxmlformats.org/drawingml/2006/picture">
                 <pic:pic xmlns:pic="http://schemas.openxmlformats.org/drawingml/2006/picture">
                   <pic:nvPicPr>
-                    <pic:cNvPr id="1044059024" name=""/>
+                    <pic:cNvPr id="532032810" name=""/>
                     <pic:cNvPicPr/>
                   </pic:nvPicPr>
                   <pic:blipFill>
@@ -39,7 +36,7 @@
                   <pic:spPr>
                     <a:xfrm>
                       <a:off x="0" y="0"/>
-                      <a:ext cx="5612130" cy="3223260"/>
+                      <a:ext cx="5612130" cy="3965575"/>
                     </a:xfrm>
                     <a:prstGeom prst="rect">
                       <a:avLst/>
@@ -55,14 +52,11 @@
         <w:br/>
       </w:r>
       <w:r>
-        <w:rPr>
-          <w:noProof/>
-        </w:rPr>
         <w:drawing>
-          <wp:inline distT="0" distB="0" distL="0" distR="0" wp14:anchorId="50690E9E" wp14:editId="19328878">
-            <wp:extent cx="5612130" cy="3001645"/>
-            <wp:effectExtent l="0" t="0" r="7620" b="8255"/>
-            <wp:docPr id="65250063" name="Imagen 1"/>
+          <wp:inline distT="0" distB="0" distL="0" distR="0" wp14:anchorId="471F75A6" wp14:editId="68496BD7">
+            <wp:extent cx="5612130" cy="3221990"/>
+            <wp:effectExtent l="0" t="0" r="7620" b="0"/>
+            <wp:docPr id="1108565668" name="Imagen 1"/>
             <wp:cNvGraphicFramePr>
               <a:graphicFrameLocks xmlns:a="http://schemas.openxmlformats.org/drawingml/2006/main" noChangeAspect="1"/>
             </wp:cNvGraphicFramePr>
@@ -70,7 +64,7 @@
               <a:graphicData uri="http://schemas.openxmlformats.org/drawingml/2006/picture">
                 <pic:pic xmlns:pic="http://schemas.openxmlformats.org/drawingml/2006/picture">
                   <pic:nvPicPr>
-                    <pic:cNvPr id="65250063" name=""/>
+                    <pic:cNvPr id="1108565668" name=""/>
                     <pic:cNvPicPr/>
                   </pic:nvPicPr>
                   <pic:blipFill>
@@ -82,7 +76,7 @@
                   <pic:spPr>
                     <a:xfrm>
                       <a:off x="0" y="0"/>
-                      <a:ext cx="5612130" cy="3001645"/>
+                      <a:ext cx="5612130" cy="3221990"/>
                     </a:xfrm>
                     <a:prstGeom prst="rect">
                       <a:avLst/>
@@ -138,6 +132,54 @@
           </wp:inline>
         </w:drawing>
       </w:r>
+    </w:p>
+    <w:p>
+      <w:pPr>
+        <w:rPr>
+          <w:b/>
+          <w:bCs/>
+          <w:sz w:val="44"/>
+          <w:szCs w:val="44"/>
+        </w:rPr>
+      </w:pPr>
+      <w:r>
+        <w:lastRenderedPageBreak/>
+        <w:drawing>
+          <wp:inline distT="0" distB="0" distL="0" distR="0" wp14:anchorId="1352EC43" wp14:editId="2A89DF44">
+            <wp:extent cx="5612130" cy="3260090"/>
+            <wp:effectExtent l="0" t="0" r="7620" b="0"/>
+            <wp:docPr id="166767683" name="Imagen 1"/>
+            <wp:cNvGraphicFramePr>
+              <a:graphicFrameLocks xmlns:a="http://schemas.openxmlformats.org/drawingml/2006/main" noChangeAspect="1"/>
+            </wp:cNvGraphicFramePr>
+            <a:graphic xmlns:a="http://schemas.openxmlformats.org/drawingml/2006/main">
+              <a:graphicData uri="http://schemas.openxmlformats.org/drawingml/2006/picture">
+                <pic:pic xmlns:pic="http://schemas.openxmlformats.org/drawingml/2006/picture">
+                  <pic:nvPicPr>
+                    <pic:cNvPr id="166767683" name=""/>
+                    <pic:cNvPicPr/>
+                  </pic:nvPicPr>
+                  <pic:blipFill>
+                    <a:blip r:embed="rId7"/>
+                    <a:stretch>
+                      <a:fillRect/>
+                    </a:stretch>
+                  </pic:blipFill>
+                  <pic:spPr>
+                    <a:xfrm>
+                      <a:off x="0" y="0"/>
+                      <a:ext cx="5612130" cy="3260090"/>
+                    </a:xfrm>
+                    <a:prstGeom prst="rect">
+                      <a:avLst/>
+                    </a:prstGeom>
+                  </pic:spPr>
+                </pic:pic>
+              </a:graphicData>
+            </a:graphic>
+          </wp:inline>
+        </w:drawing>
+      </w:r>
       <w:r>
         <w:br/>
       </w:r>
@@ -145,6 +187,7 @@
         <w:rPr>
           <w:b/>
           <w:bCs/>
+          <w:noProof/>
           <w:sz w:val="44"/>
           <w:szCs w:val="44"/>
         </w:rPr>
@@ -164,7 +207,7 @@
                     <pic:cNvPicPr/>
                   </pic:nvPicPr>
                   <pic:blipFill>
-                    <a:blip r:embed="rId7"/>
+                    <a:blip r:embed="rId8"/>
                     <a:stretch>
                       <a:fillRect/>
                     </a:stretch>
@@ -239,7 +282,7 @@
                     <pic:cNvPicPr/>
                   </pic:nvPicPr>
                   <pic:blipFill>
-                    <a:blip r:embed="rId8"/>
+                    <a:blip r:embed="rId9"/>
                     <a:stretch>
                       <a:fillRect/>
                     </a:stretch>
@@ -282,7 +325,7 @@
                     <pic:cNvPicPr/>
                   </pic:nvPicPr>
                   <pic:blipFill>
-                    <a:blip r:embed="rId9"/>
+                    <a:blip r:embed="rId10"/>
                     <a:stretch>
                       <a:fillRect/>
                     </a:stretch>
@@ -324,7 +367,7 @@
                     <pic:cNvPicPr/>
                   </pic:nvPicPr>
                   <pic:blipFill>
-                    <a:blip r:embed="rId10"/>
+                    <a:blip r:embed="rId11"/>
                     <a:stretch>
                       <a:fillRect/>
                     </a:stretch>
@@ -367,7 +410,7 @@
                     <pic:cNvPicPr/>
                   </pic:nvPicPr>
                   <pic:blipFill>
-                    <a:blip r:embed="rId11"/>
+                    <a:blip r:embed="rId12"/>
                     <a:stretch>
                       <a:fillRect/>
                     </a:stretch>
@@ -409,7 +452,7 @@
                     <pic:cNvPicPr/>
                   </pic:nvPicPr>
                   <pic:blipFill>
-                    <a:blip r:embed="rId12"/>
+                    <a:blip r:embed="rId13"/>
                     <a:stretch>
                       <a:fillRect/>
                     </a:stretch>
@@ -451,7 +494,7 @@
                     <pic:cNvPicPr/>
                   </pic:nvPicPr>
                   <pic:blipFill>
-                    <a:blip r:embed="rId13"/>
+                    <a:blip r:embed="rId14"/>
                     <a:stretch>
                       <a:fillRect/>
                     </a:stretch>

</xml_diff>